<commit_message>
fix docs + fix contacts
</commit_message>
<xml_diff>
--- a/frontend/public/docs/privecy.docx
+++ b/frontend/public/docs/privecy.docx
@@ -95,7 +95,17 @@
           <w:szCs w:val="28"/>
           <w:lang w:eastAsia="ru-RU"/>
         </w:rPr>
-        <w:t>1.1. Оператор ставит своей важнейшей целью и условием осуществления своей деятельности соблюдение прав и свобод человека и гражданина при обработке его персональных данных, в том числе защиты прав на неприкосновенность частной жизни, личную и семейную тайну.</w:t>
+        <w:t>1.1. Оператор ставит своей важнейшей целью и условием осуществления своей деятельности соблюдение прав и свобод человека и гражданина при обработке его персональных данных, в</w:t>
+      </w:r>
+      <w:bookmarkStart w:id="0" w:name="_GoBack"/>
+      <w:bookmarkEnd w:id="0"/>
+      <w:r>
+        <w:rPr>
+          <w:rFonts w:eastAsia="Times New Roman" w:cs="Times New Roman"/>
+          <w:szCs w:val="28"/>
+          <w:lang w:eastAsia="ru-RU"/>
+        </w:rPr>
+        <w:t xml:space="preserve"> том числе защиты прав на неприкосновенность частной жизни, личную и семейную тайну.</w:t>
       </w:r>
     </w:p>
     <w:p>
@@ -1497,18 +1507,33 @@
         <w:rPr>
           <w:rFonts w:eastAsia="Times New Roman" w:cs="Times New Roman"/>
           <w:szCs w:val="28"/>
-          <w:shd w:val="clear" w:color="auto" w:fill="FCF8E3"/>
-          <w:lang w:eastAsia="ru-RU"/>
-        </w:rPr>
-        <w:t>support@bustail.online</w:t>
-      </w:r>
-      <w:r>
-        <w:rPr>
-          <w:rFonts w:eastAsia="Times New Roman" w:cs="Times New Roman"/>
-          <w:szCs w:val="28"/>
-          <w:lang w:eastAsia="ru-RU"/>
-        </w:rPr>
-        <w:t> с пометкой «Отказ от уведомлений о новых продуктах и услугах и специальных предложениях».</w:t>
+          <w:lang w:eastAsia="ru-RU"/>
+        </w:rPr>
+        <w:t>support</w:t>
+      </w:r>
+      <w:r>
+        <w:rPr>
+          <w:rFonts w:eastAsia="Times New Roman" w:cs="Times New Roman"/>
+          <w:szCs w:val="28"/>
+          <w:lang w:val="en-US" w:eastAsia="ru-RU"/>
+        </w:rPr>
+        <w:t>@bustail.online</w:t>
+      </w:r>
+      <w:r>
+        <w:rPr>
+          <w:rFonts w:eastAsia="Times New Roman" w:cs="Times New Roman"/>
+          <w:szCs w:val="28"/>
+          <w:lang w:eastAsia="ru-RU"/>
+        </w:rPr>
+        <w:t xml:space="preserve"> </w:t>
+      </w:r>
+      <w:r>
+        <w:rPr>
+          <w:rFonts w:eastAsia="Times New Roman" w:cs="Times New Roman"/>
+          <w:szCs w:val="28"/>
+          <w:lang w:eastAsia="ru-RU"/>
+        </w:rPr>
+        <w:t>с пометкой «Отказ от уведомлений о новых продуктах и услугах и специальных предложениях».</w:t>
       </w:r>
     </w:p>
     <w:p>
@@ -1643,16 +1668,23 @@
           <w:szCs w:val="28"/>
           <w:lang w:eastAsia="ru-RU"/>
         </w:rPr>
-        <w:t>8.2. Оператор обрабатывает персональные данные Пользователя только в случае их заполнения и/или отправки Пользователем самостоятельно через специальные формы, расположенные на сайте </w:t>
-      </w:r>
-      <w:r>
-        <w:rPr>
-          <w:rFonts w:eastAsia="Times New Roman" w:cs="Times New Roman"/>
-          <w:szCs w:val="28"/>
-          <w:shd w:val="clear" w:color="auto" w:fill="FCF8E3"/>
-          <w:lang w:eastAsia="ru-RU"/>
-        </w:rPr>
-        <w:t>https://bustail.online</w:t>
+        <w:t>8.2. Оператор обрабатывает персональные данные Пользователя только в случае их заполнения и/или отправки Пользователем самостоятельно через специальны</w:t>
+      </w:r>
+      <w:r>
+        <w:rPr>
+          <w:rFonts w:eastAsia="Times New Roman" w:cs="Times New Roman"/>
+          <w:szCs w:val="28"/>
+          <w:lang w:eastAsia="ru-RU"/>
+        </w:rPr>
+        <w:t>е формы, расположенные на сайте https</w:t>
+      </w:r>
+      <w:r>
+        <w:rPr>
+          <w:rFonts w:eastAsia="Times New Roman" w:cs="Times New Roman"/>
+          <w:szCs w:val="28"/>
+          <w:lang w:val="en-US" w:eastAsia="ru-RU"/>
+        </w:rPr>
+        <w:t>://bustail.online</w:t>
       </w:r>
       <w:r>
         <w:rPr>
@@ -1957,24 +1989,39 @@
           <w:szCs w:val="28"/>
           <w:lang w:eastAsia="ru-RU"/>
         </w:rPr>
-        <w:t>10.3. В случае выявления неточностей в персональных данных, Пользователь может актуализировать их самостоятельно, путем направления Оператору уведомление на адрес электронной почты Оператора </w:t>
-      </w:r>
-      <w:r>
-        <w:rPr>
-          <w:rFonts w:eastAsia="Times New Roman" w:cs="Times New Roman"/>
-          <w:szCs w:val="28"/>
-          <w:shd w:val="clear" w:color="auto" w:fill="FCF8E3"/>
-          <w:lang w:eastAsia="ru-RU"/>
-        </w:rPr>
-        <w:t>support@bustail.online</w:t>
-      </w:r>
-      <w:r>
-        <w:rPr>
-          <w:rFonts w:eastAsia="Times New Roman" w:cs="Times New Roman"/>
-          <w:szCs w:val="28"/>
-          <w:lang w:eastAsia="ru-RU"/>
-        </w:rPr>
-        <w:t> с пометкой «Актуализация персональных данных».</w:t>
+        <w:t>10.3. В случае выявления неточностей в персональных данных, Пользователь может актуализировать их самостоятельно, путем направления Оператору уведомление на адрес электронн</w:t>
+      </w:r>
+      <w:r>
+        <w:rPr>
+          <w:rFonts w:eastAsia="Times New Roman" w:cs="Times New Roman"/>
+          <w:szCs w:val="28"/>
+          <w:lang w:eastAsia="ru-RU"/>
+        </w:rPr>
+        <w:t>ой почты Оператора support</w:t>
+      </w:r>
+      <w:r>
+        <w:rPr>
+          <w:rFonts w:eastAsia="Times New Roman" w:cs="Times New Roman"/>
+          <w:szCs w:val="28"/>
+          <w:lang w:val="en-US" w:eastAsia="ru-RU"/>
+        </w:rPr>
+        <w:t>@bustail.online</w:t>
+      </w:r>
+      <w:r>
+        <w:rPr>
+          <w:rFonts w:eastAsia="Times New Roman" w:cs="Times New Roman"/>
+          <w:szCs w:val="28"/>
+          <w:lang w:eastAsia="ru-RU"/>
+        </w:rPr>
+        <w:t xml:space="preserve"> </w:t>
+      </w:r>
+      <w:r>
+        <w:rPr>
+          <w:rFonts w:eastAsia="Times New Roman" w:cs="Times New Roman"/>
+          <w:szCs w:val="28"/>
+          <w:lang w:eastAsia="ru-RU"/>
+        </w:rPr>
+        <w:t>с пометкой «Актуализация персональных данных».</w:t>
       </w:r>
     </w:p>
     <w:p>
@@ -2008,18 +2055,33 @@
         <w:rPr>
           <w:rFonts w:eastAsia="Times New Roman" w:cs="Times New Roman"/>
           <w:szCs w:val="28"/>
-          <w:shd w:val="clear" w:color="auto" w:fill="FCF8E3"/>
-          <w:lang w:eastAsia="ru-RU"/>
-        </w:rPr>
-        <w:t>support@bustail.online</w:t>
-      </w:r>
-      <w:r>
-        <w:rPr>
-          <w:rFonts w:eastAsia="Times New Roman" w:cs="Times New Roman"/>
-          <w:szCs w:val="28"/>
-          <w:lang w:eastAsia="ru-RU"/>
-        </w:rPr>
-        <w:t> с пометкой «Отзыв согласия на обработку персональных данных».</w:t>
+          <w:lang w:eastAsia="ru-RU"/>
+        </w:rPr>
+        <w:t>support</w:t>
+      </w:r>
+      <w:r>
+        <w:rPr>
+          <w:rFonts w:eastAsia="Times New Roman" w:cs="Times New Roman"/>
+          <w:szCs w:val="28"/>
+          <w:lang w:val="en-US" w:eastAsia="ru-RU"/>
+        </w:rPr>
+        <w:t>@bustail.online</w:t>
+      </w:r>
+      <w:r>
+        <w:rPr>
+          <w:rFonts w:eastAsia="Times New Roman" w:cs="Times New Roman"/>
+          <w:szCs w:val="28"/>
+          <w:lang w:eastAsia="ru-RU"/>
+        </w:rPr>
+        <w:t xml:space="preserve"> </w:t>
+      </w:r>
+      <w:r>
+        <w:rPr>
+          <w:rFonts w:eastAsia="Times New Roman" w:cs="Times New Roman"/>
+          <w:szCs w:val="28"/>
+          <w:lang w:eastAsia="ru-RU"/>
+        </w:rPr>
+        <w:t>с пометкой «Отзыв согласия на обработку персональных данных».</w:t>
       </w:r>
     </w:p>
     <w:p>
@@ -2369,17 +2431,7 @@
           <w:szCs w:val="28"/>
           <w:lang w:eastAsia="ru-RU"/>
         </w:rPr>
-        <w:t>14.2. В данном документе будут отражены любые изменения политики обработки персональных данных Оператором. П</w:t>
-      </w:r>
-      <w:bookmarkStart w:id="0" w:name="_GoBack"/>
-      <w:bookmarkEnd w:id="0"/>
-      <w:r>
-        <w:rPr>
-          <w:rFonts w:eastAsia="Times New Roman" w:cs="Times New Roman"/>
-          <w:szCs w:val="28"/>
-          <w:lang w:eastAsia="ru-RU"/>
-        </w:rPr>
-        <w:t>олитика действует бессрочно до замены ее новой версией.</w:t>
+        <w:t>14.2. В данном документе будут отражены любые изменения политики обработки персональных данных Оператором. Политика действует бессрочно до замены ее новой версией.</w:t>
       </w:r>
     </w:p>
     <w:p>
@@ -2415,6 +2467,14 @@
           <w:lang w:val="en-US" w:eastAsia="ru-RU"/>
         </w:rPr>
         <w:t>://bustail.online/docs/privecy</w:t>
+      </w:r>
+      <w:r>
+        <w:rPr>
+          <w:rFonts w:eastAsia="Times New Roman" w:cs="Times New Roman"/>
+          <w:szCs w:val="28"/>
+          <w:lang w:val="en-US" w:eastAsia="ru-RU"/>
+        </w:rPr>
+        <w:t>.docx</w:t>
       </w:r>
       <w:r>
         <w:rPr>

</xml_diff>